<commit_message>
Added image log in upper left corner
</commit_message>
<xml_diff>
--- a/log.docx
+++ b/log.docx
@@ -63,82 +63,322 @@
           </wp:inline>
         </w:drawing>
       </w:r>
+    </w:p>
+    <w:p>
+      <w:pPr>
+        <w:pStyle w:val="NoSpacing"/>
+      </w:pPr>
+      <w:r>
+        <w:rPr>
+          <w:b/>
+        </w:rPr>
+        <w:t>Local</w:t>
+      </w:r>
+      <w:r>
+        <w:t xml:space="preserve">: </w:t>
+      </w:r>
+      <w:r>
+        <w:t>C:\dev\CSS-exam</w:t>
+      </w:r>
+    </w:p>
+    <w:p>
+      <w:pPr>
+        <w:pStyle w:val="NoSpacing"/>
+        <w:ind w:firstLine="720"/>
+      </w:pPr>
+      <w:r>
+        <w:rPr>
+          <w:b/>
+        </w:rPr>
+        <w:t>Repo</w:t>
+      </w:r>
+      <w:r>
+        <w:t>: CSS-</w:t>
+      </w:r>
+      <w:r>
+        <w:t>exam</w:t>
+      </w:r>
+    </w:p>
+    <w:p>
+      <w:pPr>
+        <w:pStyle w:val="NoSpacing"/>
+        <w:ind w:firstLine="720"/>
+      </w:pPr>
+      <w:r>
+        <w:tab/>
+      </w:r>
+      <w:r>
+        <w:rPr>
+          <w:b/>
+        </w:rPr>
+        <w:t>Branch</w:t>
+      </w:r>
+      <w:r>
+        <w:t>:</w:t>
+      </w:r>
+      <w:r>
+        <w:tab/>
+        <w:t>Master</w:t>
+      </w:r>
+    </w:p>
+    <w:p>
+      <w:pPr>
+        <w:pStyle w:val="NoSpacing"/>
+        <w:ind w:left="1440" w:firstLine="720"/>
+      </w:pPr>
+      <w:r>
+        <w:rPr>
+          <w:b/>
+        </w:rPr>
+        <w:t>Commit</w:t>
+      </w:r>
+      <w:r>
+        <w:t xml:space="preserve">: </w:t>
+      </w:r>
+      <w:r>
+        <w:t>Created base project</w:t>
+      </w:r>
+    </w:p>
+    <w:p>
+      <w:pPr>
+        <w:pStyle w:val="NoSpacing"/>
+        <w:ind w:left="2160" w:firstLine="720"/>
+      </w:pPr>
+      <w:proofErr w:type="gramStart"/>
+      <w:r>
+        <w:rPr>
+          <w:b/>
+        </w:rPr>
+        <w:t>TODO</w:t>
+      </w:r>
+      <w:r>
+        <w:t xml:space="preserve">: </w:t>
+      </w:r>
+      <w:bookmarkEnd w:id="0"/>
+      <w:r>
+        <w:t>..</w:t>
+      </w:r>
+      <w:proofErr w:type="gramEnd"/>
+    </w:p>
+    <w:p>
+      <w:r>
+        <w:br w:type="page"/>
+      </w:r>
+    </w:p>
+    <w:p>
+      <w:pPr>
+        <w:pStyle w:val="NoSpacing"/>
+        <w:ind w:firstLine="720"/>
+      </w:pPr>
+      <w:r>
+        <w:rPr>
+          <w:b/>
+        </w:rPr>
+        <w:lastRenderedPageBreak/>
+        <w:t>Repo</w:t>
+      </w:r>
+      <w:r>
+        <w:t>: CSS-exam</w:t>
+      </w:r>
+    </w:p>
+    <w:p>
+      <w:pPr>
+        <w:pStyle w:val="NoSpacing"/>
+        <w:ind w:firstLine="720"/>
+      </w:pPr>
+      <w:r>
+        <w:tab/>
+      </w:r>
+      <w:r>
+        <w:rPr>
+          <w:b/>
+        </w:rPr>
+        <w:t>Branch</w:t>
+      </w:r>
+      <w:r>
+        <w:t>:</w:t>
+      </w:r>
+      <w:r>
+        <w:tab/>
+        <w:t>Master</w:t>
+      </w:r>
+    </w:p>
+    <w:p>
+      <w:pPr>
+        <w:pStyle w:val="NoSpacing"/>
+        <w:ind w:left="1440" w:firstLine="720"/>
+      </w:pPr>
+      <w:r>
+        <w:rPr>
+          <w:b/>
+        </w:rPr>
+        <w:t>Commit</w:t>
+      </w:r>
+      <w:r>
+        <w:t xml:space="preserve">: </w:t>
+      </w:r>
+      <w:r>
+        <w:t>added background image and sized container appropriately</w:t>
+      </w:r>
+    </w:p>
+    <w:p>
+      <w:pPr>
+        <w:pStyle w:val="NoSpacing"/>
+        <w:ind w:left="2160" w:firstLine="720"/>
+      </w:pPr>
+      <w:r>
+        <w:rPr>
+          <w:b/>
+        </w:rPr>
+        <w:t>TODO</w:t>
+      </w:r>
+      <w:r>
+        <w:t xml:space="preserve">: </w:t>
+      </w:r>
+      <w:r>
+        <w:t>Add image log in upper left corner</w:t>
+      </w:r>
+    </w:p>
+    <w:p>
+      <w:pPr>
+        <w:pStyle w:val="NoSpacing"/>
+        <w:ind w:left="2160" w:firstLine="720"/>
+      </w:pPr>
+    </w:p>
+    <w:p/>
+    <w:p>
+      <w:r>
+        <w:rPr>
+          <w:noProof/>
+        </w:rPr>
+        <w:drawing>
+          <wp:inline distT="0" distB="0" distL="0" distR="0">
+            <wp:extent cx="5943600" cy="1492250"/>
+            <wp:effectExtent l="0" t="0" r="0" b="0"/>
+            <wp:docPr id="2" name="Picture 2"/>
+            <wp:cNvGraphicFramePr>
+              <a:graphicFrameLocks xmlns:a="http://schemas.openxmlformats.org/drawingml/2006/main" noChangeAspect="1"/>
+            </wp:cNvGraphicFramePr>
+            <a:graphic xmlns:a="http://schemas.openxmlformats.org/drawingml/2006/main">
+              <a:graphicData uri="http://schemas.openxmlformats.org/drawingml/2006/picture">
+                <pic:pic xmlns:pic="http://schemas.openxmlformats.org/drawingml/2006/picture">
+                  <pic:nvPicPr>
+                    <pic:cNvPr id="0" name="Picture 2"/>
+                    <pic:cNvPicPr>
+                      <a:picLocks noChangeAspect="1" noChangeArrowheads="1"/>
+                    </pic:cNvPicPr>
+                  </pic:nvPicPr>
+                  <pic:blipFill>
+                    <a:blip r:embed="rId5">
+                      <a:extLst>
+                        <a:ext uri="{28A0092B-C50C-407E-A947-70E740481C1C}">
+                          <a14:useLocalDpi xmlns:a14="http://schemas.microsoft.com/office/drawing/2010/main" val="0"/>
+                        </a:ext>
+                      </a:extLst>
+                    </a:blip>
+                    <a:srcRect/>
+                    <a:stretch>
+                      <a:fillRect/>
+                    </a:stretch>
+                  </pic:blipFill>
+                  <pic:spPr bwMode="auto">
+                    <a:xfrm>
+                      <a:off x="0" y="0"/>
+                      <a:ext cx="5943600" cy="1492250"/>
+                    </a:xfrm>
+                    <a:prstGeom prst="rect">
+                      <a:avLst/>
+                    </a:prstGeom>
+                    <a:noFill/>
+                    <a:ln>
+                      <a:noFill/>
+                    </a:ln>
+                  </pic:spPr>
+                </pic:pic>
+              </a:graphicData>
+            </a:graphic>
+          </wp:inline>
+        </w:drawing>
+      </w:r>
+    </w:p>
+    <w:p>
+      <w:pPr>
+        <w:pStyle w:val="NoSpacing"/>
+      </w:pPr>
+      <w:r>
+        <w:rPr>
+          <w:b/>
+        </w:rPr>
+        <w:t>Local</w:t>
+      </w:r>
+      <w:r>
+        <w:t xml:space="preserve">: </w:t>
+      </w:r>
+      <w:r>
+        <w:t>C:\dev\CSS-exam</w:t>
+      </w:r>
+    </w:p>
+    <w:p>
+      <w:pPr>
+        <w:pStyle w:val="NoSpacing"/>
+        <w:ind w:firstLine="720"/>
+      </w:pPr>
+      <w:r>
+        <w:rPr>
+          <w:b/>
+        </w:rPr>
+        <w:t>Repo</w:t>
+      </w:r>
+      <w:r>
+        <w:t>: CSS-exam</w:t>
+      </w:r>
+    </w:p>
+    <w:p>
+      <w:pPr>
+        <w:pStyle w:val="NoSpacing"/>
+        <w:ind w:firstLine="720"/>
+      </w:pPr>
+      <w:r>
+        <w:tab/>
+      </w:r>
+      <w:r>
+        <w:rPr>
+          <w:b/>
+        </w:rPr>
+        <w:t>Branch</w:t>
+      </w:r>
+      <w:r>
+        <w:t>:</w:t>
+      </w:r>
+      <w:r>
+        <w:tab/>
+        <w:t>Master</w:t>
+      </w:r>
+    </w:p>
+    <w:p>
+      <w:pPr>
+        <w:pStyle w:val="NoSpacing"/>
+        <w:ind w:left="1440" w:firstLine="720"/>
+      </w:pPr>
+      <w:r>
+        <w:rPr>
+          <w:b/>
+        </w:rPr>
+        <w:t>Commit</w:t>
+      </w:r>
+      <w:r>
+        <w:t xml:space="preserve">: </w:t>
+      </w:r>
+      <w:r>
+        <w:t>Add</w:t>
+      </w:r>
+      <w:r>
+        <w:t>ed</w:t>
+      </w:r>
       <w:bookmarkStart w:id="1" w:name="_GoBack"/>
       <w:bookmarkEnd w:id="1"/>
-    </w:p>
-    <w:p>
-      <w:pPr>
-        <w:pStyle w:val="NoSpacing"/>
-      </w:pPr>
-      <w:r>
-        <w:rPr>
-          <w:b/>
-        </w:rPr>
-        <w:t>Local</w:t>
-      </w:r>
-      <w:r>
-        <w:t xml:space="preserve">: </w:t>
-      </w:r>
-      <w:r>
-        <w:t>C:\dev\CSS-exam</w:t>
-      </w:r>
-    </w:p>
-    <w:p>
-      <w:pPr>
-        <w:pStyle w:val="NoSpacing"/>
-        <w:ind w:firstLine="720"/>
-      </w:pPr>
-      <w:r>
-        <w:rPr>
-          <w:b/>
-        </w:rPr>
-        <w:t>Repo</w:t>
-      </w:r>
-      <w:r>
-        <w:t>: CSS-</w:t>
-      </w:r>
-      <w:r>
-        <w:t>exam</w:t>
-      </w:r>
-    </w:p>
-    <w:p>
-      <w:pPr>
-        <w:pStyle w:val="NoSpacing"/>
-        <w:ind w:firstLine="720"/>
-      </w:pPr>
-      <w:r>
-        <w:tab/>
-      </w:r>
-      <w:r>
-        <w:rPr>
-          <w:b/>
-        </w:rPr>
-        <w:t>Branch</w:t>
-      </w:r>
-      <w:r>
-        <w:t>:</w:t>
-      </w:r>
-      <w:r>
-        <w:tab/>
-        <w:t>Master</w:t>
-      </w:r>
-    </w:p>
-    <w:p>
-      <w:pPr>
-        <w:pStyle w:val="NoSpacing"/>
-        <w:ind w:left="1440" w:firstLine="720"/>
-      </w:pPr>
-      <w:r>
-        <w:rPr>
-          <w:b/>
-        </w:rPr>
-        <w:t>Commit</w:t>
-      </w:r>
-      <w:r>
-        <w:t xml:space="preserve">: </w:t>
-      </w:r>
-      <w:r>
-        <w:t>Created base project</w:t>
+      <w:r>
+        <w:t xml:space="preserve"> image log in upper left corner</w:t>
       </w:r>
     </w:p>
     <w:p>
@@ -154,11 +394,7 @@
         <w:t>TODO</w:t>
       </w:r>
       <w:r>
-        <w:t xml:space="preserve">: </w:t>
-      </w:r>
-      <w:bookmarkEnd w:id="0"/>
-      <w:r>
-        <w:t>..</w:t>
+        <w:t>: ..</w:t>
       </w:r>
       <w:proofErr w:type="gramEnd"/>
     </w:p>

</xml_diff>

<commit_message>
hone number in upper right corner
</commit_message>
<xml_diff>
--- a/log.docx
+++ b/log.docx
@@ -375,28 +375,172 @@
       <w:r>
         <w:t>ed</w:t>
       </w:r>
+      <w:r>
+        <w:t xml:space="preserve"> image log in upper left corner</w:t>
+      </w:r>
+    </w:p>
+    <w:p>
+      <w:pPr>
+        <w:pStyle w:val="NoSpacing"/>
+        <w:ind w:left="2160" w:firstLine="720"/>
+      </w:pPr>
+      <w:r>
+        <w:rPr>
+          <w:b/>
+        </w:rPr>
+        <w:t>TODO</w:t>
+      </w:r>
+      <w:r>
+        <w:t xml:space="preserve">: </w:t>
+      </w:r>
+      <w:r>
+        <w:t>Phone number in upper right corner</w:t>
+      </w:r>
+    </w:p>
+    <w:p/>
+    <w:p>
+      <w:r>
+        <w:rPr>
+          <w:noProof/>
+        </w:rPr>
+        <w:drawing>
+          <wp:inline distT="0" distB="0" distL="0" distR="0">
+            <wp:extent cx="5943600" cy="1120140"/>
+            <wp:effectExtent l="0" t="0" r="0" b="3810"/>
+            <wp:docPr id="3" name="Picture 3"/>
+            <wp:cNvGraphicFramePr>
+              <a:graphicFrameLocks xmlns:a="http://schemas.openxmlformats.org/drawingml/2006/main" noChangeAspect="1"/>
+            </wp:cNvGraphicFramePr>
+            <a:graphic xmlns:a="http://schemas.openxmlformats.org/drawingml/2006/main">
+              <a:graphicData uri="http://schemas.openxmlformats.org/drawingml/2006/picture">
+                <pic:pic xmlns:pic="http://schemas.openxmlformats.org/drawingml/2006/picture">
+                  <pic:nvPicPr>
+                    <pic:cNvPr id="0" name="Picture 3"/>
+                    <pic:cNvPicPr>
+                      <a:picLocks noChangeAspect="1" noChangeArrowheads="1"/>
+                    </pic:cNvPicPr>
+                  </pic:nvPicPr>
+                  <pic:blipFill>
+                    <a:blip r:embed="rId6">
+                      <a:extLst>
+                        <a:ext uri="{28A0092B-C50C-407E-A947-70E740481C1C}">
+                          <a14:useLocalDpi xmlns:a14="http://schemas.microsoft.com/office/drawing/2010/main" val="0"/>
+                        </a:ext>
+                      </a:extLst>
+                    </a:blip>
+                    <a:srcRect/>
+                    <a:stretch>
+                      <a:fillRect/>
+                    </a:stretch>
+                  </pic:blipFill>
+                  <pic:spPr bwMode="auto">
+                    <a:xfrm>
+                      <a:off x="0" y="0"/>
+                      <a:ext cx="5943600" cy="1120140"/>
+                    </a:xfrm>
+                    <a:prstGeom prst="rect">
+                      <a:avLst/>
+                    </a:prstGeom>
+                    <a:noFill/>
+                    <a:ln>
+                      <a:noFill/>
+                    </a:ln>
+                  </pic:spPr>
+                </pic:pic>
+              </a:graphicData>
+            </a:graphic>
+          </wp:inline>
+        </w:drawing>
+      </w:r>
+    </w:p>
+    <w:p>
+      <w:pPr>
+        <w:pStyle w:val="NoSpacing"/>
+      </w:pPr>
+      <w:r>
+        <w:rPr>
+          <w:b/>
+        </w:rPr>
+        <w:t>Local</w:t>
+      </w:r>
+      <w:r>
+        <w:t xml:space="preserve">: </w:t>
+      </w:r>
+      <w:r>
+        <w:t>C:\dev\CSS-exam</w:t>
+      </w:r>
+    </w:p>
+    <w:p>
+      <w:pPr>
+        <w:pStyle w:val="NoSpacing"/>
+        <w:ind w:firstLine="720"/>
+      </w:pPr>
+      <w:r>
+        <w:rPr>
+          <w:b/>
+        </w:rPr>
+        <w:t>Repo</w:t>
+      </w:r>
+      <w:r>
+        <w:t>: CSS-exam</w:t>
+      </w:r>
+    </w:p>
+    <w:p>
+      <w:pPr>
+        <w:pStyle w:val="NoSpacing"/>
+        <w:ind w:firstLine="720"/>
+      </w:pPr>
+      <w:r>
+        <w:tab/>
+      </w:r>
+      <w:r>
+        <w:rPr>
+          <w:b/>
+        </w:rPr>
+        <w:t>Branch</w:t>
+      </w:r>
+      <w:r>
+        <w:t>:</w:t>
+      </w:r>
+      <w:r>
+        <w:tab/>
+        <w:t>Master</w:t>
+      </w:r>
+    </w:p>
+    <w:p>
+      <w:pPr>
+        <w:pStyle w:val="NoSpacing"/>
+        <w:ind w:left="1440" w:firstLine="720"/>
+      </w:pPr>
+      <w:r>
+        <w:rPr>
+          <w:b/>
+        </w:rPr>
+        <w:t>Commit</w:t>
+      </w:r>
+      <w:r>
+        <w:t>: Phone number in upper right corner</w:t>
+      </w:r>
+    </w:p>
+    <w:p>
+      <w:pPr>
+        <w:pStyle w:val="NoSpacing"/>
+        <w:ind w:left="2160" w:firstLine="720"/>
+      </w:pPr>
+      <w:r>
+        <w:rPr>
+          <w:b/>
+        </w:rPr>
+        <w:t>TODO</w:t>
+      </w:r>
+      <w:r>
+        <w:t xml:space="preserve">: </w:t>
+      </w:r>
+      <w:r>
+        <w:t>Navigation bar</w:t>
+      </w:r>
       <w:bookmarkStart w:id="1" w:name="_GoBack"/>
       <w:bookmarkEnd w:id="1"/>
-      <w:r>
-        <w:t xml:space="preserve"> image log in upper left corner</w:t>
-      </w:r>
-    </w:p>
-    <w:p>
-      <w:pPr>
-        <w:pStyle w:val="NoSpacing"/>
-        <w:ind w:left="2160" w:firstLine="720"/>
-      </w:pPr>
-      <w:proofErr w:type="gramStart"/>
-      <w:r>
-        <w:rPr>
-          <w:b/>
-        </w:rPr>
-        <w:t>TODO</w:t>
-      </w:r>
-      <w:r>
-        <w:t>: ..</w:t>
-      </w:r>
-      <w:proofErr w:type="gramEnd"/>
     </w:p>
     <w:p/>
     <w:sectPr>

</xml_diff>

<commit_message>
Added nav-bar with links
</commit_message>
<xml_diff>
--- a/log.docx
+++ b/log.docx
@@ -245,7 +245,6 @@
         <w:ind w:left="2160" w:firstLine="720"/>
       </w:pPr>
     </w:p>
-    <w:p/>
     <w:p>
       <w:r>
         <w:rPr>
@@ -397,7 +396,6 @@
         <w:t>Phone number in upper right corner</w:t>
       </w:r>
     </w:p>
-    <w:p/>
     <w:p>
       <w:r>
         <w:rPr>
@@ -538,6 +536,151 @@
       </w:r>
       <w:r>
         <w:t>Navigation bar</w:t>
+      </w:r>
+    </w:p>
+    <w:p>
+      <w:r>
+        <w:rPr>
+          <w:noProof/>
+        </w:rPr>
+        <w:drawing>
+          <wp:inline distT="0" distB="0" distL="0" distR="0">
+            <wp:extent cx="5941060" cy="1701800"/>
+            <wp:effectExtent l="0" t="0" r="2540" b="0"/>
+            <wp:docPr id="4" name="Picture 4"/>
+            <wp:cNvGraphicFramePr>
+              <a:graphicFrameLocks xmlns:a="http://schemas.openxmlformats.org/drawingml/2006/main" noChangeAspect="1"/>
+            </wp:cNvGraphicFramePr>
+            <a:graphic xmlns:a="http://schemas.openxmlformats.org/drawingml/2006/main">
+              <a:graphicData uri="http://schemas.openxmlformats.org/drawingml/2006/picture">
+                <pic:pic xmlns:pic="http://schemas.openxmlformats.org/drawingml/2006/picture">
+                  <pic:nvPicPr>
+                    <pic:cNvPr id="0" name="Picture 4"/>
+                    <pic:cNvPicPr>
+                      <a:picLocks noChangeAspect="1" noChangeArrowheads="1"/>
+                    </pic:cNvPicPr>
+                  </pic:nvPicPr>
+                  <pic:blipFill>
+                    <a:blip r:embed="rId7">
+                      <a:extLst>
+                        <a:ext uri="{28A0092B-C50C-407E-A947-70E740481C1C}">
+                          <a14:useLocalDpi xmlns:a14="http://schemas.microsoft.com/office/drawing/2010/main" val="0"/>
+                        </a:ext>
+                      </a:extLst>
+                    </a:blip>
+                    <a:srcRect/>
+                    <a:stretch>
+                      <a:fillRect/>
+                    </a:stretch>
+                  </pic:blipFill>
+                  <pic:spPr bwMode="auto">
+                    <a:xfrm>
+                      <a:off x="0" y="0"/>
+                      <a:ext cx="5941060" cy="1701800"/>
+                    </a:xfrm>
+                    <a:prstGeom prst="rect">
+                      <a:avLst/>
+                    </a:prstGeom>
+                    <a:noFill/>
+                    <a:ln>
+                      <a:noFill/>
+                    </a:ln>
+                  </pic:spPr>
+                </pic:pic>
+              </a:graphicData>
+            </a:graphic>
+          </wp:inline>
+        </w:drawing>
+      </w:r>
+    </w:p>
+    <w:p>
+      <w:pPr>
+        <w:pStyle w:val="NoSpacing"/>
+      </w:pPr>
+      <w:r>
+        <w:rPr>
+          <w:b/>
+        </w:rPr>
+        <w:t>Local</w:t>
+      </w:r>
+      <w:r>
+        <w:t xml:space="preserve">: </w:t>
+      </w:r>
+      <w:r>
+        <w:t>C:\dev\CSS-exam</w:t>
+      </w:r>
+    </w:p>
+    <w:p>
+      <w:pPr>
+        <w:pStyle w:val="NoSpacing"/>
+        <w:ind w:firstLine="720"/>
+      </w:pPr>
+      <w:r>
+        <w:rPr>
+          <w:b/>
+        </w:rPr>
+        <w:t>Repo</w:t>
+      </w:r>
+      <w:r>
+        <w:t>: CSS-exam</w:t>
+      </w:r>
+    </w:p>
+    <w:p>
+      <w:pPr>
+        <w:pStyle w:val="NoSpacing"/>
+        <w:ind w:firstLine="720"/>
+      </w:pPr>
+      <w:r>
+        <w:tab/>
+      </w:r>
+      <w:r>
+        <w:rPr>
+          <w:b/>
+        </w:rPr>
+        <w:t>Branch</w:t>
+      </w:r>
+      <w:r>
+        <w:t>:</w:t>
+      </w:r>
+      <w:r>
+        <w:tab/>
+        <w:t>Master</w:t>
+      </w:r>
+    </w:p>
+    <w:p>
+      <w:pPr>
+        <w:pStyle w:val="NoSpacing"/>
+        <w:ind w:left="1440" w:firstLine="720"/>
+      </w:pPr>
+      <w:r>
+        <w:rPr>
+          <w:b/>
+        </w:rPr>
+        <w:t>Commit</w:t>
+      </w:r>
+      <w:r>
+        <w:t xml:space="preserve">: </w:t>
+      </w:r>
+      <w:r>
+        <w:t>Added nav-bar with links</w:t>
+      </w:r>
+    </w:p>
+    <w:p>
+      <w:pPr>
+        <w:pStyle w:val="NoSpacing"/>
+        <w:ind w:left="2160" w:firstLine="720"/>
+      </w:pPr>
+      <w:r>
+        <w:rPr>
+          <w:b/>
+        </w:rPr>
+        <w:t>TODO</w:t>
+      </w:r>
+      <w:r>
+        <w:t xml:space="preserve">: </w:t>
+      </w:r>
+      <w:r>
+        <w:t>Add photo below nav-bar</w:t>
       </w:r>
       <w:bookmarkStart w:id="1" w:name="_GoBack"/>
       <w:bookmarkEnd w:id="1"/>

</xml_diff>

<commit_message>
Added photo below nav-bar
</commit_message>
<xml_diff>
--- a/log.docx
+++ b/log.docx
@@ -682,8 +682,215 @@
       <w:r>
         <w:t>Add photo below nav-bar</w:t>
       </w:r>
+    </w:p>
+    <w:p>
+      <w:pPr>
+        <w:pStyle w:val="NoSpacing"/>
+      </w:pPr>
+      <w:r>
+        <w:rPr>
+          <w:noProof/>
+        </w:rPr>
+        <w:lastRenderedPageBreak/>
+        <w:drawing>
+          <wp:inline distT="0" distB="0" distL="0" distR="0">
+            <wp:extent cx="2957393" cy="1564005"/>
+            <wp:effectExtent l="0" t="0" r="0" b="0"/>
+            <wp:docPr id="5" name="Picture 5"/>
+            <wp:cNvGraphicFramePr>
+              <a:graphicFrameLocks xmlns:a="http://schemas.openxmlformats.org/drawingml/2006/main" noChangeAspect="1"/>
+            </wp:cNvGraphicFramePr>
+            <a:graphic xmlns:a="http://schemas.openxmlformats.org/drawingml/2006/main">
+              <a:graphicData uri="http://schemas.openxmlformats.org/drawingml/2006/picture">
+                <pic:pic xmlns:pic="http://schemas.openxmlformats.org/drawingml/2006/picture">
+                  <pic:nvPicPr>
+                    <pic:cNvPr id="0" name="Picture 5"/>
+                    <pic:cNvPicPr>
+                      <a:picLocks noChangeAspect="1" noChangeArrowheads="1"/>
+                    </pic:cNvPicPr>
+                  </pic:nvPicPr>
+                  <pic:blipFill>
+                    <a:blip r:embed="rId8" cstate="print">
+                      <a:extLst>
+                        <a:ext uri="{28A0092B-C50C-407E-A947-70E740481C1C}">
+                          <a14:useLocalDpi xmlns:a14="http://schemas.microsoft.com/office/drawing/2010/main" val="0"/>
+                        </a:ext>
+                      </a:extLst>
+                    </a:blip>
+                    <a:srcRect/>
+                    <a:stretch>
+                      <a:fillRect/>
+                    </a:stretch>
+                  </pic:blipFill>
+                  <pic:spPr bwMode="auto">
+                    <a:xfrm>
+                      <a:off x="0" y="0"/>
+                      <a:ext cx="2981603" cy="1576808"/>
+                    </a:xfrm>
+                    <a:prstGeom prst="rect">
+                      <a:avLst/>
+                    </a:prstGeom>
+                    <a:noFill/>
+                    <a:ln>
+                      <a:noFill/>
+                    </a:ln>
+                  </pic:spPr>
+                </pic:pic>
+              </a:graphicData>
+            </a:graphic>
+          </wp:inline>
+        </w:drawing>
+      </w:r>
+      <w:r>
+        <w:rPr>
+          <w:noProof/>
+        </w:rPr>
+        <w:drawing>
+          <wp:inline distT="0" distB="0" distL="0" distR="0" wp14:anchorId="7EDB0596" wp14:editId="33723D3C">
+            <wp:extent cx="2962275" cy="3595236"/>
+            <wp:effectExtent l="0" t="0" r="0" b="5715"/>
+            <wp:docPr id="6" name="Picture 6" descr="C:\Users\josh\Downloads\c-modernize (1).png"/>
+            <wp:cNvGraphicFramePr>
+              <a:graphicFrameLocks xmlns:a="http://schemas.openxmlformats.org/drawingml/2006/main" noChangeAspect="1"/>
+            </wp:cNvGraphicFramePr>
+            <a:graphic xmlns:a="http://schemas.openxmlformats.org/drawingml/2006/main">
+              <a:graphicData uri="http://schemas.openxmlformats.org/drawingml/2006/picture">
+                <pic:pic xmlns:pic="http://schemas.openxmlformats.org/drawingml/2006/picture">
+                  <pic:nvPicPr>
+                    <pic:cNvPr id="0" name="Picture 1" descr="C:\Users\josh\Downloads\c-modernize (1).png"/>
+                    <pic:cNvPicPr>
+                      <a:picLocks noChangeAspect="1" noChangeArrowheads="1"/>
+                    </pic:cNvPicPr>
+                  </pic:nvPicPr>
+                  <pic:blipFill>
+                    <a:blip r:embed="rId9" cstate="print">
+                      <a:extLst>
+                        <a:ext uri="{28A0092B-C50C-407E-A947-70E740481C1C}">
+                          <a14:useLocalDpi xmlns:a14="http://schemas.microsoft.com/office/drawing/2010/main" val="0"/>
+                        </a:ext>
+                      </a:extLst>
+                    </a:blip>
+                    <a:srcRect/>
+                    <a:stretch>
+                      <a:fillRect/>
+                    </a:stretch>
+                  </pic:blipFill>
+                  <pic:spPr bwMode="auto">
+                    <a:xfrm>
+                      <a:off x="0" y="0"/>
+                      <a:ext cx="2967350" cy="3601395"/>
+                    </a:xfrm>
+                    <a:prstGeom prst="rect">
+                      <a:avLst/>
+                    </a:prstGeom>
+                    <a:noFill/>
+                    <a:ln>
+                      <a:noFill/>
+                    </a:ln>
+                  </pic:spPr>
+                </pic:pic>
+              </a:graphicData>
+            </a:graphic>
+          </wp:inline>
+        </w:drawing>
+      </w:r>
+    </w:p>
+    <w:p>
+      <w:pPr>
+        <w:pStyle w:val="NoSpacing"/>
+      </w:pPr>
+      <w:r>
+        <w:rPr>
+          <w:b/>
+        </w:rPr>
+        <w:t>Local</w:t>
+      </w:r>
+      <w:r>
+        <w:t xml:space="preserve">: </w:t>
+      </w:r>
+      <w:r>
+        <w:t>C:\dev\CSS-exam</w:t>
+      </w:r>
+    </w:p>
+    <w:p>
+      <w:pPr>
+        <w:pStyle w:val="NoSpacing"/>
+        <w:ind w:firstLine="720"/>
+      </w:pPr>
+      <w:r>
+        <w:rPr>
+          <w:b/>
+        </w:rPr>
+        <w:t>Repo</w:t>
+      </w:r>
+      <w:r>
+        <w:t>: CSS-exam</w:t>
+      </w:r>
+    </w:p>
+    <w:p>
+      <w:pPr>
+        <w:pStyle w:val="NoSpacing"/>
+        <w:ind w:firstLine="720"/>
+      </w:pPr>
+      <w:r>
+        <w:tab/>
+      </w:r>
+      <w:r>
+        <w:rPr>
+          <w:b/>
+        </w:rPr>
+        <w:t>Branch</w:t>
+      </w:r>
+      <w:r>
+        <w:t>:</w:t>
+      </w:r>
+      <w:r>
+        <w:tab/>
+        <w:t>Master</w:t>
+      </w:r>
+    </w:p>
+    <w:p>
+      <w:pPr>
+        <w:pStyle w:val="NoSpacing"/>
+        <w:ind w:left="1440" w:firstLine="720"/>
+      </w:pPr>
+      <w:r>
+        <w:rPr>
+          <w:b/>
+        </w:rPr>
+        <w:t>Commit</w:t>
+      </w:r>
+      <w:r>
+        <w:t xml:space="preserve">: Added </w:t>
+      </w:r>
+      <w:r>
+        <w:t>photo below nav-bar</w:t>
+      </w:r>
+    </w:p>
+    <w:p>
+      <w:pPr>
+        <w:pStyle w:val="NoSpacing"/>
+        <w:ind w:left="2160" w:firstLine="720"/>
+      </w:pPr>
+      <w:r>
+        <w:rPr>
+          <w:b/>
+        </w:rPr>
+        <w:t>TODO</w:t>
+      </w:r>
+      <w:r>
+        <w:t xml:space="preserve">: </w:t>
+      </w:r>
+      <w:r>
+        <w:t>Add links below nav bar</w:t>
+      </w:r>
       <w:bookmarkStart w:id="1" w:name="_GoBack"/>
       <w:bookmarkEnd w:id="1"/>
+    </w:p>
+    <w:p>
+      <w:pPr>
+        <w:pStyle w:val="NoSpacing"/>
+      </w:pPr>
     </w:p>
     <w:p/>
     <w:sectPr>

</xml_diff>

<commit_message>
Added four columns in row below main-image
</commit_message>
<xml_diff>
--- a/log.docx
+++ b/log.docx
@@ -884,13 +884,159 @@
       <w:r>
         <w:t>Add links below nav bar</w:t>
       </w:r>
+    </w:p>
+    <w:p>
+      <w:pPr>
+        <w:pStyle w:val="NoSpacing"/>
+      </w:pPr>
+    </w:p>
+    <w:p>
+      <w:r>
+        <w:rPr>
+          <w:noProof/>
+        </w:rPr>
+        <w:lastRenderedPageBreak/>
+        <w:drawing>
+          <wp:inline distT="0" distB="0" distL="0" distR="0">
+            <wp:extent cx="5676900" cy="3943350"/>
+            <wp:effectExtent l="0" t="0" r="0" b="0"/>
+            <wp:docPr id="7" name="Picture 7"/>
+            <wp:cNvGraphicFramePr>
+              <a:graphicFrameLocks xmlns:a="http://schemas.openxmlformats.org/drawingml/2006/main" noChangeAspect="1"/>
+            </wp:cNvGraphicFramePr>
+            <a:graphic xmlns:a="http://schemas.openxmlformats.org/drawingml/2006/main">
+              <a:graphicData uri="http://schemas.openxmlformats.org/drawingml/2006/picture">
+                <pic:pic xmlns:pic="http://schemas.openxmlformats.org/drawingml/2006/picture">
+                  <pic:nvPicPr>
+                    <pic:cNvPr id="0" name="Picture 6"/>
+                    <pic:cNvPicPr>
+                      <a:picLocks noChangeAspect="1" noChangeArrowheads="1"/>
+                    </pic:cNvPicPr>
+                  </pic:nvPicPr>
+                  <pic:blipFill>
+                    <a:blip r:embed="rId10">
+                      <a:extLst>
+                        <a:ext uri="{28A0092B-C50C-407E-A947-70E740481C1C}">
+                          <a14:useLocalDpi xmlns:a14="http://schemas.microsoft.com/office/drawing/2010/main" val="0"/>
+                        </a:ext>
+                      </a:extLst>
+                    </a:blip>
+                    <a:srcRect/>
+                    <a:stretch>
+                      <a:fillRect/>
+                    </a:stretch>
+                  </pic:blipFill>
+                  <pic:spPr bwMode="auto">
+                    <a:xfrm>
+                      <a:off x="0" y="0"/>
+                      <a:ext cx="5676900" cy="3943350"/>
+                    </a:xfrm>
+                    <a:prstGeom prst="rect">
+                      <a:avLst/>
+                    </a:prstGeom>
+                    <a:noFill/>
+                    <a:ln>
+                      <a:noFill/>
+                    </a:ln>
+                  </pic:spPr>
+                </pic:pic>
+              </a:graphicData>
+            </a:graphic>
+          </wp:inline>
+        </w:drawing>
+      </w:r>
+    </w:p>
+    <w:p>
+      <w:pPr>
+        <w:pStyle w:val="NoSpacing"/>
+      </w:pPr>
+      <w:r>
+        <w:rPr>
+          <w:b/>
+        </w:rPr>
+        <w:t>Local</w:t>
+      </w:r>
+      <w:r>
+        <w:t xml:space="preserve">: </w:t>
+      </w:r>
+      <w:r>
+        <w:t>C:\dev\CSS-exam</w:t>
+      </w:r>
+    </w:p>
+    <w:p>
+      <w:pPr>
+        <w:pStyle w:val="NoSpacing"/>
+        <w:ind w:firstLine="720"/>
+      </w:pPr>
+      <w:r>
+        <w:rPr>
+          <w:b/>
+        </w:rPr>
+        <w:t>Repo</w:t>
+      </w:r>
+      <w:r>
+        <w:t>: CSS-exam</w:t>
+      </w:r>
+    </w:p>
+    <w:p>
+      <w:pPr>
+        <w:pStyle w:val="NoSpacing"/>
+        <w:ind w:firstLine="720"/>
+      </w:pPr>
+      <w:r>
+        <w:tab/>
+      </w:r>
+      <w:r>
+        <w:rPr>
+          <w:b/>
+        </w:rPr>
+        <w:t>Branch</w:t>
+      </w:r>
+      <w:r>
+        <w:t>:</w:t>
+      </w:r>
+      <w:r>
+        <w:tab/>
+        <w:t>Master</w:t>
+      </w:r>
+    </w:p>
+    <w:p>
+      <w:pPr>
+        <w:pStyle w:val="NoSpacing"/>
+        <w:ind w:left="1440" w:firstLine="720"/>
+      </w:pPr>
+      <w:r>
+        <w:rPr>
+          <w:b/>
+        </w:rPr>
+        <w:t>Commit</w:t>
+      </w:r>
+      <w:r>
+        <w:t xml:space="preserve">: </w:t>
+      </w:r>
+      <w:r>
+        <w:t>Added four columns in row below main-image</w:t>
+      </w:r>
+    </w:p>
+    <w:p>
+      <w:pPr>
+        <w:pStyle w:val="NoSpacing"/>
+        <w:ind w:left="2160" w:firstLine="720"/>
+      </w:pPr>
+      <w:r>
+        <w:rPr>
+          <w:b/>
+        </w:rPr>
+        <w:t>TODO</w:t>
+      </w:r>
+      <w:r>
+        <w:t xml:space="preserve">: </w:t>
+      </w:r>
+      <w:r>
+        <w:t>Add text in left-most col in row below main-image</w:t>
+      </w:r>
       <w:bookmarkStart w:id="1" w:name="_GoBack"/>
       <w:bookmarkEnd w:id="1"/>
-    </w:p>
-    <w:p>
-      <w:pPr>
-        <w:pStyle w:val="NoSpacing"/>
-      </w:pPr>
     </w:p>
     <w:p/>
     <w:sectPr>

</xml_diff>

<commit_message>
Added image in all four columns in row below main-image
</commit_message>
<xml_diff>
--- a/log.docx
+++ b/log.docx
@@ -1035,8 +1035,157 @@
       <w:r>
         <w:t>Add text in left-most col in row below main-image</w:t>
       </w:r>
+    </w:p>
+    <w:p/>
+    <w:p>
+      <w:r>
+        <w:br w:type="page"/>
+      </w:r>
+    </w:p>
+    <w:p>
+      <w:r>
+        <w:rPr>
+          <w:noProof/>
+        </w:rPr>
+        <w:lastRenderedPageBreak/>
+        <w:drawing>
+          <wp:inline distT="0" distB="0" distL="0" distR="0">
+            <wp:extent cx="5943600" cy="2543175"/>
+            <wp:effectExtent l="0" t="0" r="0" b="9525"/>
+            <wp:docPr id="8" name="Picture 8"/>
+            <wp:cNvGraphicFramePr>
+              <a:graphicFrameLocks xmlns:a="http://schemas.openxmlformats.org/drawingml/2006/main" noChangeAspect="1"/>
+            </wp:cNvGraphicFramePr>
+            <a:graphic xmlns:a="http://schemas.openxmlformats.org/drawingml/2006/main">
+              <a:graphicData uri="http://schemas.openxmlformats.org/drawingml/2006/picture">
+                <pic:pic xmlns:pic="http://schemas.openxmlformats.org/drawingml/2006/picture">
+                  <pic:nvPicPr>
+                    <pic:cNvPr id="0" name="Picture 7"/>
+                    <pic:cNvPicPr>
+                      <a:picLocks noChangeAspect="1" noChangeArrowheads="1"/>
+                    </pic:cNvPicPr>
+                  </pic:nvPicPr>
+                  <pic:blipFill>
+                    <a:blip r:embed="rId11" cstate="print">
+                      <a:extLst>
+                        <a:ext uri="{28A0092B-C50C-407E-A947-70E740481C1C}">
+                          <a14:useLocalDpi xmlns:a14="http://schemas.microsoft.com/office/drawing/2010/main" val="0"/>
+                        </a:ext>
+                      </a:extLst>
+                    </a:blip>
+                    <a:srcRect/>
+                    <a:stretch>
+                      <a:fillRect/>
+                    </a:stretch>
+                  </pic:blipFill>
+                  <pic:spPr bwMode="auto">
+                    <a:xfrm>
+                      <a:off x="0" y="0"/>
+                      <a:ext cx="5943600" cy="2543175"/>
+                    </a:xfrm>
+                    <a:prstGeom prst="rect">
+                      <a:avLst/>
+                    </a:prstGeom>
+                    <a:noFill/>
+                    <a:ln>
+                      <a:noFill/>
+                    </a:ln>
+                  </pic:spPr>
+                </pic:pic>
+              </a:graphicData>
+            </a:graphic>
+          </wp:inline>
+        </w:drawing>
+      </w:r>
+    </w:p>
+    <w:p>
+      <w:pPr>
+        <w:pStyle w:val="NoSpacing"/>
+      </w:pPr>
+      <w:r>
+        <w:rPr>
+          <w:b/>
+        </w:rPr>
+        <w:t>Local</w:t>
+      </w:r>
+      <w:r>
+        <w:t xml:space="preserve">: </w:t>
+      </w:r>
+      <w:r>
+        <w:t>C:\dev\CSS-exam</w:t>
+      </w:r>
+    </w:p>
+    <w:p>
+      <w:pPr>
+        <w:pStyle w:val="NoSpacing"/>
+        <w:ind w:firstLine="720"/>
+      </w:pPr>
+      <w:r>
+        <w:rPr>
+          <w:b/>
+        </w:rPr>
+        <w:t>Repo</w:t>
+      </w:r>
+      <w:r>
+        <w:t>: CSS-exam</w:t>
+      </w:r>
+    </w:p>
+    <w:p>
+      <w:pPr>
+        <w:pStyle w:val="NoSpacing"/>
+        <w:ind w:firstLine="720"/>
+      </w:pPr>
+      <w:r>
+        <w:tab/>
+      </w:r>
+      <w:r>
+        <w:rPr>
+          <w:b/>
+        </w:rPr>
+        <w:t>Branch</w:t>
+      </w:r>
+      <w:r>
+        <w:t>:</w:t>
+      </w:r>
+      <w:r>
+        <w:tab/>
+        <w:t>Master</w:t>
+      </w:r>
+    </w:p>
+    <w:p>
+      <w:pPr>
+        <w:pStyle w:val="NoSpacing"/>
+        <w:ind w:left="1440" w:firstLine="720"/>
+      </w:pPr>
+      <w:r>
+        <w:rPr>
+          <w:b/>
+        </w:rPr>
+        <w:t>Commit</w:t>
+      </w:r>
+      <w:r>
+        <w:t xml:space="preserve">: </w:t>
+      </w:r>
       <w:bookmarkStart w:id="1" w:name="_GoBack"/>
-      <w:bookmarkEnd w:id="1"/>
+      <w:r>
+        <w:t>Added image in all four columns in row below main-image</w:t>
+      </w:r>
+    </w:p>
+    <w:bookmarkEnd w:id="1"/>
+    <w:p>
+      <w:pPr>
+        <w:pStyle w:val="NoSpacing"/>
+        <w:ind w:left="2160" w:firstLine="720"/>
+      </w:pPr>
+      <w:r>
+        <w:rPr>
+          <w:b/>
+        </w:rPr>
+        <w:t>TODO</w:t>
+      </w:r>
+      <w:r>
+        <w:t>: Add text in left-most col in row below main-image</w:t>
+      </w:r>
     </w:p>
     <w:p/>
     <w:sectPr>

</xml_diff>

<commit_message>
Add text in left-most col in row below main-image
</commit_message>
<xml_diff>
--- a/log.docx
+++ b/log.docx
@@ -1166,26 +1166,183 @@
       <w:r>
         <w:t xml:space="preserve">: </w:t>
       </w:r>
+      <w:r>
+        <w:t>Added image in all four columns in row below main-image</w:t>
+      </w:r>
+    </w:p>
+    <w:p>
+      <w:pPr>
+        <w:pStyle w:val="NoSpacing"/>
+        <w:ind w:left="2160" w:firstLine="720"/>
+      </w:pPr>
+      <w:r>
+        <w:rPr>
+          <w:b/>
+        </w:rPr>
+        <w:t>TODO</w:t>
+      </w:r>
+      <w:r>
+        <w:t>: Add text in left-most col in row below main-image</w:t>
+      </w:r>
+    </w:p>
+    <w:p>
+      <w:r>
+        <w:br w:type="page"/>
+      </w:r>
+    </w:p>
+    <w:p>
+      <w:r>
+        <w:rPr>
+          <w:noProof/>
+        </w:rPr>
+        <w:lastRenderedPageBreak/>
+        <w:drawing>
+          <wp:inline distT="0" distB="0" distL="0" distR="0">
+            <wp:extent cx="5943600" cy="4114800"/>
+            <wp:effectExtent l="0" t="0" r="0" b="0"/>
+            <wp:docPr id="9" name="Picture 9"/>
+            <wp:cNvGraphicFramePr>
+              <a:graphicFrameLocks xmlns:a="http://schemas.openxmlformats.org/drawingml/2006/main" noChangeAspect="1"/>
+            </wp:cNvGraphicFramePr>
+            <a:graphic xmlns:a="http://schemas.openxmlformats.org/drawingml/2006/main">
+              <a:graphicData uri="http://schemas.openxmlformats.org/drawingml/2006/picture">
+                <pic:pic xmlns:pic="http://schemas.openxmlformats.org/drawingml/2006/picture">
+                  <pic:nvPicPr>
+                    <pic:cNvPr id="0" name="Picture 8"/>
+                    <pic:cNvPicPr>
+                      <a:picLocks noChangeAspect="1" noChangeArrowheads="1"/>
+                    </pic:cNvPicPr>
+                  </pic:nvPicPr>
+                  <pic:blipFill>
+                    <a:blip r:embed="rId12">
+                      <a:extLst>
+                        <a:ext uri="{28A0092B-C50C-407E-A947-70E740481C1C}">
+                          <a14:useLocalDpi xmlns:a14="http://schemas.microsoft.com/office/drawing/2010/main" val="0"/>
+                        </a:ext>
+                      </a:extLst>
+                    </a:blip>
+                    <a:srcRect/>
+                    <a:stretch>
+                      <a:fillRect/>
+                    </a:stretch>
+                  </pic:blipFill>
+                  <pic:spPr bwMode="auto">
+                    <a:xfrm>
+                      <a:off x="0" y="0"/>
+                      <a:ext cx="5943600" cy="4114800"/>
+                    </a:xfrm>
+                    <a:prstGeom prst="rect">
+                      <a:avLst/>
+                    </a:prstGeom>
+                    <a:noFill/>
+                    <a:ln>
+                      <a:noFill/>
+                    </a:ln>
+                  </pic:spPr>
+                </pic:pic>
+              </a:graphicData>
+            </a:graphic>
+          </wp:inline>
+        </w:drawing>
+      </w:r>
+    </w:p>
+    <w:p>
+      <w:pPr>
+        <w:pStyle w:val="NoSpacing"/>
+      </w:pPr>
+      <w:r>
+        <w:rPr>
+          <w:b/>
+        </w:rPr>
+        <w:t>Local</w:t>
+      </w:r>
+      <w:r>
+        <w:t xml:space="preserve">: </w:t>
+      </w:r>
+      <w:r>
+        <w:t>C:\dev\CSS-exam</w:t>
+      </w:r>
+    </w:p>
+    <w:p>
+      <w:pPr>
+        <w:pStyle w:val="NoSpacing"/>
+        <w:ind w:firstLine="720"/>
+      </w:pPr>
+      <w:r>
+        <w:rPr>
+          <w:b/>
+        </w:rPr>
+        <w:t>Repo</w:t>
+      </w:r>
+      <w:r>
+        <w:t>: CSS-exam</w:t>
+      </w:r>
+    </w:p>
+    <w:p>
+      <w:pPr>
+        <w:pStyle w:val="NoSpacing"/>
+        <w:ind w:firstLine="720"/>
+      </w:pPr>
+      <w:r>
+        <w:tab/>
+      </w:r>
+      <w:r>
+        <w:rPr>
+          <w:b/>
+        </w:rPr>
+        <w:t>Branch</w:t>
+      </w:r>
+      <w:r>
+        <w:t>:</w:t>
+      </w:r>
+      <w:r>
+        <w:tab/>
+        <w:t>Master</w:t>
+      </w:r>
+    </w:p>
+    <w:p>
+      <w:pPr>
+        <w:pStyle w:val="NoSpacing"/>
+        <w:ind w:left="1440" w:firstLine="720"/>
+      </w:pPr>
+      <w:r>
+        <w:rPr>
+          <w:b/>
+        </w:rPr>
+        <w:t>Commit</w:t>
+      </w:r>
+      <w:r>
+        <w:t xml:space="preserve">: </w:t>
+      </w:r>
+      <w:r>
+        <w:t>Add</w:t>
+      </w:r>
+      <w:r>
+        <w:t>ed</w:t>
+      </w:r>
+      <w:r>
+        <w:t xml:space="preserve"> text in left-most col in row below main-image</w:t>
+      </w:r>
+    </w:p>
+    <w:p>
+      <w:pPr>
+        <w:pStyle w:val="NoSpacing"/>
+        <w:ind w:left="2160" w:firstLine="720"/>
+      </w:pPr>
+      <w:r>
+        <w:rPr>
+          <w:b/>
+        </w:rPr>
+        <w:t>TODO</w:t>
+      </w:r>
+      <w:r>
+        <w:t xml:space="preserve">: </w:t>
+      </w:r>
+      <w:r>
+        <w:t>Repeat for each col</w:t>
+      </w:r>
       <w:bookmarkStart w:id="1" w:name="_GoBack"/>
-      <w:r>
-        <w:t>Added image in all four columns in row below main-image</w:t>
-      </w:r>
-    </w:p>
-    <w:bookmarkEnd w:id="1"/>
-    <w:p>
-      <w:pPr>
-        <w:pStyle w:val="NoSpacing"/>
-        <w:ind w:left="2160" w:firstLine="720"/>
-      </w:pPr>
-      <w:r>
-        <w:rPr>
-          <w:b/>
-        </w:rPr>
-        <w:t>TODO</w:t>
-      </w:r>
-      <w:r>
-        <w:t>: Add text in left-most col in row below main-image</w:t>
-      </w:r>
+      <w:bookmarkEnd w:id="1"/>
     </w:p>
     <w:p/>
     <w:sectPr>

</xml_diff>

<commit_message>
Repeated previous step for each col in the 4th -row
</commit_message>
<xml_diff>
--- a/log.docx
+++ b/log.docx
@@ -32,7 +32,7 @@
                     </pic:cNvPicPr>
                   </pic:nvPicPr>
                   <pic:blipFill>
-                    <a:blip r:embed="rId4">
+                    <a:blip r:embed="rId5">
                       <a:extLst>
                         <a:ext uri="{28A0092B-C50C-407E-A947-70E740481C1C}">
                           <a14:useLocalDpi xmlns:a14="http://schemas.microsoft.com/office/drawing/2010/main" val="0"/>
@@ -268,7 +268,7 @@
                     </pic:cNvPicPr>
                   </pic:nvPicPr>
                   <pic:blipFill>
-                    <a:blip r:embed="rId5">
+                    <a:blip r:embed="rId6">
                       <a:extLst>
                         <a:ext uri="{28A0092B-C50C-407E-A947-70E740481C1C}">
                           <a14:useLocalDpi xmlns:a14="http://schemas.microsoft.com/office/drawing/2010/main" val="0"/>
@@ -419,7 +419,7 @@
                     </pic:cNvPicPr>
                   </pic:nvPicPr>
                   <pic:blipFill>
-                    <a:blip r:embed="rId6">
+                    <a:blip r:embed="rId7">
                       <a:extLst>
                         <a:ext uri="{28A0092B-C50C-407E-A947-70E740481C1C}">
                           <a14:useLocalDpi xmlns:a14="http://schemas.microsoft.com/office/drawing/2010/main" val="0"/>
@@ -561,7 +561,7 @@
                     </pic:cNvPicPr>
                   </pic:nvPicPr>
                   <pic:blipFill>
-                    <a:blip r:embed="rId7">
+                    <a:blip r:embed="rId8">
                       <a:extLst>
                         <a:ext uri="{28A0092B-C50C-407E-A947-70E740481C1C}">
                           <a14:useLocalDpi xmlns:a14="http://schemas.microsoft.com/office/drawing/2010/main" val="0"/>
@@ -710,7 +710,7 @@
                     </pic:cNvPicPr>
                   </pic:nvPicPr>
                   <pic:blipFill>
-                    <a:blip r:embed="rId8" cstate="print">
+                    <a:blip r:embed="rId9" cstate="print">
                       <a:extLst>
                         <a:ext uri="{28A0092B-C50C-407E-A947-70E740481C1C}">
                           <a14:useLocalDpi xmlns:a14="http://schemas.microsoft.com/office/drawing/2010/main" val="0"/>
@@ -763,7 +763,7 @@
                     </pic:cNvPicPr>
                   </pic:nvPicPr>
                   <pic:blipFill>
-                    <a:blip r:embed="rId9" cstate="print">
+                    <a:blip r:embed="rId10" cstate="print">
                       <a:extLst>
                         <a:ext uri="{28A0092B-C50C-407E-A947-70E740481C1C}">
                           <a14:useLocalDpi xmlns:a14="http://schemas.microsoft.com/office/drawing/2010/main" val="0"/>
@@ -914,7 +914,7 @@
                     </pic:cNvPicPr>
                   </pic:nvPicPr>
                   <pic:blipFill>
-                    <a:blip r:embed="rId10">
+                    <a:blip r:embed="rId11">
                       <a:extLst>
                         <a:ext uri="{28A0092B-C50C-407E-A947-70E740481C1C}">
                           <a14:useLocalDpi xmlns:a14="http://schemas.microsoft.com/office/drawing/2010/main" val="0"/>
@@ -1066,7 +1066,7 @@
                     </pic:cNvPicPr>
                   </pic:nvPicPr>
                   <pic:blipFill>
-                    <a:blip r:embed="rId11" cstate="print">
+                    <a:blip r:embed="rId12" cstate="print">
                       <a:extLst>
                         <a:ext uri="{28A0092B-C50C-407E-A947-70E740481C1C}">
                           <a14:useLocalDpi xmlns:a14="http://schemas.microsoft.com/office/drawing/2010/main" val="0"/>
@@ -1214,7 +1214,7 @@
                     </pic:cNvPicPr>
                   </pic:nvPicPr>
                   <pic:blipFill>
-                    <a:blip r:embed="rId12">
+                    <a:blip r:embed="rId13">
                       <a:extLst>
                         <a:ext uri="{28A0092B-C50C-407E-A947-70E740481C1C}">
                           <a14:useLocalDpi xmlns:a14="http://schemas.microsoft.com/office/drawing/2010/main" val="0"/>
@@ -1341,6 +1341,193 @@
       <w:r>
         <w:t>Repeat for each col</w:t>
       </w:r>
+    </w:p>
+    <w:p/>
+    <w:p>
+      <w:r>
+        <w:rPr>
+          <w:noProof/>
+        </w:rPr>
+        <w:lastRenderedPageBreak/>
+        <w:drawing>
+          <wp:inline distT="0" distB="0" distL="0" distR="0">
+            <wp:extent cx="5943600" cy="4105275"/>
+            <wp:effectExtent l="0" t="0" r="0" b="9525"/>
+            <wp:docPr id="10" name="Picture 10"/>
+            <wp:cNvGraphicFramePr>
+              <a:graphicFrameLocks xmlns:a="http://schemas.openxmlformats.org/drawingml/2006/main" noChangeAspect="1"/>
+            </wp:cNvGraphicFramePr>
+            <a:graphic xmlns:a="http://schemas.openxmlformats.org/drawingml/2006/main">
+              <a:graphicData uri="http://schemas.openxmlformats.org/drawingml/2006/picture">
+                <pic:pic xmlns:pic="http://schemas.openxmlformats.org/drawingml/2006/picture">
+                  <pic:nvPicPr>
+                    <pic:cNvPr id="0" name="Picture 9"/>
+                    <pic:cNvPicPr>
+                      <a:picLocks noChangeAspect="1" noChangeArrowheads="1"/>
+                    </pic:cNvPicPr>
+                  </pic:nvPicPr>
+                  <pic:blipFill>
+                    <a:blip r:embed="rId14">
+                      <a:extLst>
+                        <a:ext uri="{28A0092B-C50C-407E-A947-70E740481C1C}">
+                          <a14:useLocalDpi xmlns:a14="http://schemas.microsoft.com/office/drawing/2010/main" val="0"/>
+                        </a:ext>
+                      </a:extLst>
+                    </a:blip>
+                    <a:srcRect/>
+                    <a:stretch>
+                      <a:fillRect/>
+                    </a:stretch>
+                  </pic:blipFill>
+                  <pic:spPr bwMode="auto">
+                    <a:xfrm>
+                      <a:off x="0" y="0"/>
+                      <a:ext cx="5943600" cy="4105275"/>
+                    </a:xfrm>
+                    <a:prstGeom prst="rect">
+                      <a:avLst/>
+                    </a:prstGeom>
+                    <a:noFill/>
+                    <a:ln>
+                      <a:noFill/>
+                    </a:ln>
+                  </pic:spPr>
+                </pic:pic>
+              </a:graphicData>
+            </a:graphic>
+          </wp:inline>
+        </w:drawing>
+      </w:r>
+    </w:p>
+    <w:p>
+      <w:pPr>
+        <w:pStyle w:val="NoSpacing"/>
+      </w:pPr>
+      <w:r>
+        <w:rPr>
+          <w:b/>
+        </w:rPr>
+        <w:t>Local</w:t>
+      </w:r>
+      <w:r>
+        <w:t xml:space="preserve">: </w:t>
+      </w:r>
+      <w:r>
+        <w:t>C:\dev\CSS-exam</w:t>
+      </w:r>
+    </w:p>
+    <w:p>
+      <w:pPr>
+        <w:pStyle w:val="NoSpacing"/>
+        <w:ind w:firstLine="720"/>
+      </w:pPr>
+      <w:r>
+        <w:rPr>
+          <w:b/>
+        </w:rPr>
+        <w:t>Repo</w:t>
+      </w:r>
+      <w:r>
+        <w:t>: CSS-exam</w:t>
+      </w:r>
+    </w:p>
+    <w:p>
+      <w:pPr>
+        <w:pStyle w:val="NoSpacing"/>
+        <w:ind w:firstLine="720"/>
+      </w:pPr>
+      <w:r>
+        <w:tab/>
+      </w:r>
+      <w:r>
+        <w:rPr>
+          <w:b/>
+        </w:rPr>
+        <w:t>Branch</w:t>
+      </w:r>
+      <w:r>
+        <w:t>:</w:t>
+      </w:r>
+      <w:r>
+        <w:tab/>
+        <w:t>Master</w:t>
+      </w:r>
+    </w:p>
+    <w:p>
+      <w:pPr>
+        <w:pStyle w:val="NoSpacing"/>
+        <w:ind w:left="1440" w:firstLine="720"/>
+      </w:pPr>
+      <w:r>
+        <w:rPr>
+          <w:b/>
+        </w:rPr>
+        <w:t>Commit</w:t>
+      </w:r>
+      <w:r>
+        <w:t xml:space="preserve">: </w:t>
+      </w:r>
+      <w:r>
+        <w:t>Repeated previous step for each col in the 4</w:t>
+      </w:r>
+      <w:r>
+        <w:rPr>
+          <w:vertAlign w:val="superscript"/>
+        </w:rPr>
+        <w:t>th</w:t>
+      </w:r>
+      <w:r>
+        <w:t xml:space="preserve"> -row</w:t>
+      </w:r>
+    </w:p>
+    <w:p>
+      <w:pPr>
+        <w:pStyle w:val="NoSpacing"/>
+        <w:ind w:left="2160" w:firstLine="720"/>
+      </w:pPr>
+      <w:r>
+        <w:rPr>
+          <w:b/>
+        </w:rPr>
+        <w:t>TODO</w:t>
+      </w:r>
+      <w:r>
+        <w:t>:</w:t>
+      </w:r>
+    </w:p>
+    <w:p>
+      <w:pPr>
+        <w:pStyle w:val="NoSpacing"/>
+        <w:numPr>
+          <w:ilvl w:val="0"/>
+          <w:numId w:val="1"/>
+        </w:numPr>
+      </w:pPr>
+      <w:r>
+        <w:t>Fine-tune each col in the 4</w:t>
+      </w:r>
+      <w:r>
+        <w:rPr>
+          <w:vertAlign w:val="superscript"/>
+        </w:rPr>
+        <w:t>th</w:t>
+      </w:r>
+      <w:r>
+        <w:t>-</w:t>
+      </w:r>
+      <w:r>
+        <w:t>row</w:t>
+      </w:r>
+    </w:p>
+    <w:p>
+      <w:pPr>
+        <w:pStyle w:val="NoSpacing"/>
+      </w:pPr>
+    </w:p>
+    <w:p>
+      <w:pPr>
+        <w:pStyle w:val="NoSpacing"/>
+      </w:pPr>
       <w:bookmarkStart w:id="1" w:name="_GoBack"/>
       <w:bookmarkEnd w:id="1"/>
     </w:p>
@@ -1353,6 +1540,127 @@
     </w:sectPr>
   </w:body>
 </w:document>
+</file>
+
+<file path=word/numbering.xml><?xml version="1.0" encoding="utf-8"?>
+<w:numbering xmlns:wpc="http://schemas.microsoft.com/office/word/2010/wordprocessingCanvas" xmlns:cx="http://schemas.microsoft.com/office/drawing/2014/chartex" xmlns:cx1="http://schemas.microsoft.com/office/drawing/2015/9/8/chartex" xmlns:cx2="http://schemas.microsoft.com/office/drawing/2015/10/21/chartex" xmlns:cx3="http://schemas.microsoft.com/office/drawing/2016/5/9/chartex" xmlns:cx4="http://schemas.microsoft.com/office/drawing/2016/5/10/chartex" xmlns:cx5="http://schemas.microsoft.com/office/drawing/2016/5/11/chartex" xmlns:cx6="http://schemas.microsoft.com/office/drawing/2016/5/12/chartex" xmlns:cx7="http://schemas.microsoft.com/office/drawing/2016/5/13/chartex" xmlns:cx8="http://schemas.microsoft.com/office/drawing/2016/5/14/chartex" xmlns:mc="http://schemas.openxmlformats.org/markup-compatibility/2006" xmlns:aink="http://schemas.microsoft.com/office/drawing/2016/ink" xmlns:am3d="http://schemas.microsoft.com/office/drawing/2017/model3d" xmlns:o="urn:schemas-microsoft-com:office:office" xmlns:r="http://schemas.openxmlformats.org/officeDocument/2006/relationships" xmlns:m="http://schemas.openxmlformats.org/officeDocument/2006/math" xmlns:v="urn:schemas-microsoft-com:vml" xmlns:wp14="http://schemas.microsoft.com/office/word/2010/wordprocessingDrawing" xmlns:wp="http://schemas.openxmlformats.org/drawingml/2006/wordprocessingDrawing" xmlns:w10="urn:schemas-microsoft-com:office:word" xmlns:w="http://schemas.openxmlformats.org/wordprocessingml/2006/main" xmlns:w14="http://schemas.microsoft.com/office/word/2010/wordml" xmlns:w15="http://schemas.microsoft.com/office/word/2012/wordml" xmlns:w16cid="http://schemas.microsoft.com/office/word/2016/wordml/cid" xmlns:w16se="http://schemas.microsoft.com/office/word/2015/wordml/symex" xmlns:wpg="http://schemas.microsoft.com/office/word/2010/wordprocessingGroup" xmlns:wpi="http://schemas.microsoft.com/office/word/2010/wordprocessingInk" xmlns:wne="http://schemas.microsoft.com/office/word/2006/wordml" xmlns:wps="http://schemas.microsoft.com/office/word/2010/wordprocessingShape" mc:Ignorable="w14 w15 w16se w16cid wp14">
+  <w:abstractNum w:abstractNumId="0" w15:restartNumberingAfterBreak="0">
+    <w:nsid w:val="502E2CE3"/>
+    <w:multiLevelType w:val="hybridMultilevel"/>
+    <w:tmpl w:val="8EC0E7A6"/>
+    <w:lvl w:ilvl="0" w:tplc="04090001">
+      <w:start w:val="1"/>
+      <w:numFmt w:val="bullet"/>
+      <w:lvlText w:val=""/>
+      <w:lvlJc w:val="left"/>
+      <w:pPr>
+        <w:ind w:left="3960" w:hanging="360"/>
+      </w:pPr>
+      <w:rPr>
+        <w:rFonts w:ascii="Symbol" w:hAnsi="Symbol" w:hint="default"/>
+      </w:rPr>
+    </w:lvl>
+    <w:lvl w:ilvl="1" w:tplc="04090003" w:tentative="1">
+      <w:start w:val="1"/>
+      <w:numFmt w:val="bullet"/>
+      <w:lvlText w:val="o"/>
+      <w:lvlJc w:val="left"/>
+      <w:pPr>
+        <w:ind w:left="4680" w:hanging="360"/>
+      </w:pPr>
+      <w:rPr>
+        <w:rFonts w:ascii="Courier New" w:hAnsi="Courier New" w:cs="Courier New" w:hint="default"/>
+      </w:rPr>
+    </w:lvl>
+    <w:lvl w:ilvl="2" w:tplc="04090005" w:tentative="1">
+      <w:start w:val="1"/>
+      <w:numFmt w:val="bullet"/>
+      <w:lvlText w:val=""/>
+      <w:lvlJc w:val="left"/>
+      <w:pPr>
+        <w:ind w:left="5400" w:hanging="360"/>
+      </w:pPr>
+      <w:rPr>
+        <w:rFonts w:ascii="Wingdings" w:hAnsi="Wingdings" w:hint="default"/>
+      </w:rPr>
+    </w:lvl>
+    <w:lvl w:ilvl="3" w:tplc="04090001" w:tentative="1">
+      <w:start w:val="1"/>
+      <w:numFmt w:val="bullet"/>
+      <w:lvlText w:val=""/>
+      <w:lvlJc w:val="left"/>
+      <w:pPr>
+        <w:ind w:left="6120" w:hanging="360"/>
+      </w:pPr>
+      <w:rPr>
+        <w:rFonts w:ascii="Symbol" w:hAnsi="Symbol" w:hint="default"/>
+      </w:rPr>
+    </w:lvl>
+    <w:lvl w:ilvl="4" w:tplc="04090003" w:tentative="1">
+      <w:start w:val="1"/>
+      <w:numFmt w:val="bullet"/>
+      <w:lvlText w:val="o"/>
+      <w:lvlJc w:val="left"/>
+      <w:pPr>
+        <w:ind w:left="6840" w:hanging="360"/>
+      </w:pPr>
+      <w:rPr>
+        <w:rFonts w:ascii="Courier New" w:hAnsi="Courier New" w:cs="Courier New" w:hint="default"/>
+      </w:rPr>
+    </w:lvl>
+    <w:lvl w:ilvl="5" w:tplc="04090005" w:tentative="1">
+      <w:start w:val="1"/>
+      <w:numFmt w:val="bullet"/>
+      <w:lvlText w:val=""/>
+      <w:lvlJc w:val="left"/>
+      <w:pPr>
+        <w:ind w:left="7560" w:hanging="360"/>
+      </w:pPr>
+      <w:rPr>
+        <w:rFonts w:ascii="Wingdings" w:hAnsi="Wingdings" w:hint="default"/>
+      </w:rPr>
+    </w:lvl>
+    <w:lvl w:ilvl="6" w:tplc="04090001" w:tentative="1">
+      <w:start w:val="1"/>
+      <w:numFmt w:val="bullet"/>
+      <w:lvlText w:val=""/>
+      <w:lvlJc w:val="left"/>
+      <w:pPr>
+        <w:ind w:left="8280" w:hanging="360"/>
+      </w:pPr>
+      <w:rPr>
+        <w:rFonts w:ascii="Symbol" w:hAnsi="Symbol" w:hint="default"/>
+      </w:rPr>
+    </w:lvl>
+    <w:lvl w:ilvl="7" w:tplc="04090003" w:tentative="1">
+      <w:start w:val="1"/>
+      <w:numFmt w:val="bullet"/>
+      <w:lvlText w:val="o"/>
+      <w:lvlJc w:val="left"/>
+      <w:pPr>
+        <w:ind w:left="9000" w:hanging="360"/>
+      </w:pPr>
+      <w:rPr>
+        <w:rFonts w:ascii="Courier New" w:hAnsi="Courier New" w:cs="Courier New" w:hint="default"/>
+      </w:rPr>
+    </w:lvl>
+    <w:lvl w:ilvl="8" w:tplc="04090005" w:tentative="1">
+      <w:start w:val="1"/>
+      <w:numFmt w:val="bullet"/>
+      <w:lvlText w:val=""/>
+      <w:lvlJc w:val="left"/>
+      <w:pPr>
+        <w:ind w:left="9720" w:hanging="360"/>
+      </w:pPr>
+      <w:rPr>
+        <w:rFonts w:ascii="Wingdings" w:hAnsi="Wingdings" w:hint="default"/>
+      </w:rPr>
+    </w:lvl>
+  </w:abstractNum>
+  <w:num w:numId="1">
+    <w:abstractNumId w:val="0"/>
+  </w:num>
+</w:numbering>
 </file>
 
 <file path=word/styles.xml><?xml version="1.0" encoding="utf-8"?>

</xml_diff>

<commit_message>
Added text in 5th -row
</commit_message>
<xml_diff>
--- a/log.docx
+++ b/log.docx
@@ -1504,6 +1504,27 @@
         </w:numPr>
       </w:pPr>
       <w:r>
+        <w:t>Create structure for 5</w:t>
+      </w:r>
+      <w:r>
+        <w:rPr>
+          <w:vertAlign w:val="superscript"/>
+        </w:rPr>
+        <w:t>th</w:t>
+      </w:r>
+      <w:r>
+        <w:t>-row</w:t>
+      </w:r>
+    </w:p>
+    <w:p>
+      <w:pPr>
+        <w:pStyle w:val="NoSpacing"/>
+        <w:numPr>
+          <w:ilvl w:val="0"/>
+          <w:numId w:val="1"/>
+        </w:numPr>
+      </w:pPr>
+      <w:r>
         <w:t>Fine-tune each col in the 4</w:t>
       </w:r>
       <w:r>
@@ -1522,14 +1543,238 @@
     <w:p>
       <w:pPr>
         <w:pStyle w:val="NoSpacing"/>
-      </w:pPr>
-    </w:p>
-    <w:p>
-      <w:pPr>
-        <w:pStyle w:val="NoSpacing"/>
-      </w:pPr>
+        <w:numPr>
+          <w:ilvl w:val="0"/>
+          <w:numId w:val="1"/>
+        </w:numPr>
+      </w:pPr>
+      <w:r>
+        <w:t>Add background texture in row-5</w:t>
+      </w:r>
+    </w:p>
+    <w:p>
+      <w:pPr>
+        <w:pStyle w:val="NoSpacing"/>
+      </w:pPr>
+    </w:p>
+    <w:p>
+      <w:pPr>
+        <w:pStyle w:val="NoSpacing"/>
+      </w:pPr>
+    </w:p>
+    <w:p>
+      <w:r>
+        <w:rPr>
+          <w:noProof/>
+        </w:rPr>
+        <w:lastRenderedPageBreak/>
+        <w:drawing>
+          <wp:inline distT="0" distB="0" distL="0" distR="0">
+            <wp:extent cx="5934075" cy="5019675"/>
+            <wp:effectExtent l="0" t="0" r="9525" b="9525"/>
+            <wp:docPr id="11" name="Picture 11"/>
+            <wp:cNvGraphicFramePr>
+              <a:graphicFrameLocks xmlns:a="http://schemas.openxmlformats.org/drawingml/2006/main" noChangeAspect="1"/>
+            </wp:cNvGraphicFramePr>
+            <a:graphic xmlns:a="http://schemas.openxmlformats.org/drawingml/2006/main">
+              <a:graphicData uri="http://schemas.openxmlformats.org/drawingml/2006/picture">
+                <pic:pic xmlns:pic="http://schemas.openxmlformats.org/drawingml/2006/picture">
+                  <pic:nvPicPr>
+                    <pic:cNvPr id="0" name="Picture 10"/>
+                    <pic:cNvPicPr>
+                      <a:picLocks noChangeAspect="1" noChangeArrowheads="1"/>
+                    </pic:cNvPicPr>
+                  </pic:nvPicPr>
+                  <pic:blipFill>
+                    <a:blip r:embed="rId15">
+                      <a:extLst>
+                        <a:ext uri="{28A0092B-C50C-407E-A947-70E740481C1C}">
+                          <a14:useLocalDpi xmlns:a14="http://schemas.microsoft.com/office/drawing/2010/main" val="0"/>
+                        </a:ext>
+                      </a:extLst>
+                    </a:blip>
+                    <a:srcRect/>
+                    <a:stretch>
+                      <a:fillRect/>
+                    </a:stretch>
+                  </pic:blipFill>
+                  <pic:spPr bwMode="auto">
+                    <a:xfrm>
+                      <a:off x="0" y="0"/>
+                      <a:ext cx="5934075" cy="5019675"/>
+                    </a:xfrm>
+                    <a:prstGeom prst="rect">
+                      <a:avLst/>
+                    </a:prstGeom>
+                    <a:noFill/>
+                    <a:ln>
+                      <a:noFill/>
+                    </a:ln>
+                  </pic:spPr>
+                </pic:pic>
+              </a:graphicData>
+            </a:graphic>
+          </wp:inline>
+        </w:drawing>
+      </w:r>
+    </w:p>
+    <w:p>
+      <w:pPr>
+        <w:pStyle w:val="NoSpacing"/>
+      </w:pPr>
+      <w:r>
+        <w:rPr>
+          <w:b/>
+        </w:rPr>
+        <w:t>Local</w:t>
+      </w:r>
+      <w:r>
+        <w:t xml:space="preserve">: </w:t>
+      </w:r>
+      <w:r>
+        <w:t>C:\dev\CSS-exam</w:t>
+      </w:r>
+    </w:p>
+    <w:p>
+      <w:pPr>
+        <w:pStyle w:val="NoSpacing"/>
+        <w:ind w:firstLine="720"/>
+      </w:pPr>
+      <w:r>
+        <w:rPr>
+          <w:b/>
+        </w:rPr>
+        <w:t>Repo</w:t>
+      </w:r>
+      <w:r>
+        <w:t>: CSS-exam</w:t>
+      </w:r>
+    </w:p>
+    <w:p>
+      <w:pPr>
+        <w:pStyle w:val="NoSpacing"/>
+        <w:ind w:firstLine="720"/>
+      </w:pPr>
+      <w:r>
+        <w:tab/>
+      </w:r>
+      <w:r>
+        <w:rPr>
+          <w:b/>
+        </w:rPr>
+        <w:t>Branch</w:t>
+      </w:r>
+      <w:r>
+        <w:t>:</w:t>
+      </w:r>
+      <w:r>
+        <w:tab/>
+        <w:t>Master</w:t>
+      </w:r>
+    </w:p>
+    <w:p>
+      <w:pPr>
+        <w:pStyle w:val="NoSpacing"/>
+        <w:ind w:left="1440" w:firstLine="720"/>
+      </w:pPr>
+      <w:r>
+        <w:rPr>
+          <w:b/>
+        </w:rPr>
+        <w:t>Commit</w:t>
+      </w:r>
+      <w:r>
+        <w:t xml:space="preserve">: </w:t>
+      </w:r>
+      <w:r>
+        <w:t>Added text in</w:t>
+      </w:r>
       <w:bookmarkStart w:id="1" w:name="_GoBack"/>
       <w:bookmarkEnd w:id="1"/>
+      <w:r>
+        <w:t xml:space="preserve"> </w:t>
+      </w:r>
+      <w:r>
+        <w:t>5</w:t>
+      </w:r>
+      <w:r>
+        <w:rPr>
+          <w:vertAlign w:val="superscript"/>
+        </w:rPr>
+        <w:t>th</w:t>
+      </w:r>
+      <w:r>
+        <w:t xml:space="preserve"> -row</w:t>
+      </w:r>
+    </w:p>
+    <w:p>
+      <w:pPr>
+        <w:pStyle w:val="NoSpacing"/>
+        <w:ind w:left="2160" w:firstLine="720"/>
+      </w:pPr>
+      <w:r>
+        <w:rPr>
+          <w:b/>
+        </w:rPr>
+        <w:t>TODO</w:t>
+      </w:r>
+      <w:r>
+        <w:t>:</w:t>
+      </w:r>
+    </w:p>
+    <w:p>
+      <w:pPr>
+        <w:pStyle w:val="NoSpacing"/>
+        <w:numPr>
+          <w:ilvl w:val="0"/>
+          <w:numId w:val="1"/>
+        </w:numPr>
+      </w:pPr>
+      <w:r>
+        <w:t>Create structure for 5</w:t>
+      </w:r>
+      <w:r>
+        <w:rPr>
+          <w:vertAlign w:val="superscript"/>
+        </w:rPr>
+        <w:t>th</w:t>
+      </w:r>
+      <w:r>
+        <w:t>-row</w:t>
+      </w:r>
+    </w:p>
+    <w:p>
+      <w:pPr>
+        <w:pStyle w:val="NoSpacing"/>
+        <w:numPr>
+          <w:ilvl w:val="0"/>
+          <w:numId w:val="1"/>
+        </w:numPr>
+      </w:pPr>
+      <w:r>
+        <w:t>Fine-tune each col in the 4</w:t>
+      </w:r>
+      <w:r>
+        <w:rPr>
+          <w:vertAlign w:val="superscript"/>
+        </w:rPr>
+        <w:t>th</w:t>
+      </w:r>
+      <w:r>
+        <w:t>-row</w:t>
+      </w:r>
+    </w:p>
+    <w:p>
+      <w:pPr>
+        <w:pStyle w:val="NoSpacing"/>
+        <w:numPr>
+          <w:ilvl w:val="0"/>
+          <w:numId w:val="1"/>
+        </w:numPr>
+      </w:pPr>
+      <w:r>
+        <w:t>Add background texture in row-5</w:t>
+      </w:r>
     </w:p>
     <w:p/>
     <w:sectPr>

</xml_diff>